<commit_message>
added link to github repo
</commit_message>
<xml_diff>
--- a/Tech Manager Questions Write Up.docx
+++ b/Tech Manager Questions Write Up.docx
@@ -190,6 +190,20 @@
       <w:proofErr w:type="spellEnd"/>
       <w:r>
         <w:t xml:space="preserve"> here:</w:t>
+      </w:r>
+      <w:r>
+        <w:t xml:space="preserve"> </w:t>
+      </w:r>
+      <w:hyperlink r:id="rId5" w:history="1">
+        <w:r>
+          <w:rPr>
+            <w:rStyle w:val="Hyperlink"/>
+          </w:rPr>
+          <w:t>https://github.com/admiral810/assessment_exercise</w:t>
+        </w:r>
+      </w:hyperlink>
+      <w:r>
+        <w:t xml:space="preserve"> </w:t>
       </w:r>
     </w:p>
     <w:p>
@@ -354,7 +368,7 @@
                     <pic:cNvPicPr/>
                   </pic:nvPicPr>
                   <pic:blipFill>
-                    <a:blip r:embed="rId5"/>
+                    <a:blip r:embed="rId6"/>
                     <a:stretch>
                       <a:fillRect/>
                     </a:stretch>
@@ -447,7 +461,6 @@
           <w:sz w:val="19"/>
           <w:szCs w:val="19"/>
         </w:rPr>
-        <w:lastRenderedPageBreak/>
         <w:t>CREATE</w:t>
       </w:r>
       <w:r>
@@ -485,17 +498,7 @@
           <w:sz w:val="19"/>
           <w:szCs w:val="19"/>
         </w:rPr>
-        <w:t>udf_clean_</w:t>
-      </w:r>
-      <w:proofErr w:type="gramStart"/>
-      <w:r>
-        <w:rPr>
-          <w:rFonts w:ascii="Consolas" w:hAnsi="Consolas" w:cs="Consolas"/>
-          <w:color w:val="000000"/>
-          <w:sz w:val="19"/>
-          <w:szCs w:val="19"/>
-        </w:rPr>
-        <w:t>prod</w:t>
+        <w:t>udf_clean_prod</w:t>
       </w:r>
       <w:proofErr w:type="spellEnd"/>
       <w:r>
@@ -507,7 +510,6 @@
         </w:rPr>
         <w:t>(</w:t>
       </w:r>
-      <w:proofErr w:type="gramEnd"/>
       <w:r>
         <w:rPr>
           <w:rFonts w:ascii="Consolas" w:hAnsi="Consolas" w:cs="Consolas"/>
@@ -585,7 +587,6 @@
         </w:rPr>
         <w:t xml:space="preserve"> </w:t>
       </w:r>
-      <w:proofErr w:type="gramStart"/>
       <w:r>
         <w:rPr>
           <w:rFonts w:ascii="Consolas" w:hAnsi="Consolas" w:cs="Consolas"/>
@@ -604,7 +605,6 @@
         </w:rPr>
         <w:t>(</w:t>
       </w:r>
-      <w:proofErr w:type="gramEnd"/>
       <w:r>
         <w:rPr>
           <w:rFonts w:ascii="Consolas" w:hAnsi="Consolas" w:cs="Consolas"/>
@@ -701,7 +701,6 @@
         </w:rPr>
         <w:t xml:space="preserve"> @prod_out </w:t>
       </w:r>
-      <w:proofErr w:type="gramStart"/>
       <w:r>
         <w:rPr>
           <w:rFonts w:ascii="Consolas" w:hAnsi="Consolas" w:cs="Consolas"/>
@@ -720,7 +719,6 @@
         </w:rPr>
         <w:t>(</w:t>
       </w:r>
-      <w:proofErr w:type="gramEnd"/>
       <w:r>
         <w:rPr>
           <w:rFonts w:ascii="Consolas" w:hAnsi="Consolas" w:cs="Consolas"/>
@@ -1865,7 +1863,6 @@
         <w:t xml:space="preserve"> </w:t>
       </w:r>
       <w:proofErr w:type="spellStart"/>
-      <w:proofErr w:type="gramStart"/>
       <w:r>
         <w:rPr>
           <w:rFonts w:ascii="Consolas" w:hAnsi="Consolas" w:cs="Consolas"/>
@@ -1894,7 +1891,6 @@
         <w:t>Company</w:t>
       </w:r>
       <w:proofErr w:type="spellEnd"/>
-      <w:proofErr w:type="gramEnd"/>
       <w:r>
         <w:rPr>
           <w:rFonts w:ascii="Consolas" w:hAnsi="Consolas" w:cs="Consolas"/>
@@ -2499,7 +2495,6 @@
         <w:t xml:space="preserve"> </w:t>
       </w:r>
       <w:proofErr w:type="spellStart"/>
-      <w:proofErr w:type="gramStart"/>
       <w:r>
         <w:rPr>
           <w:rFonts w:ascii="Consolas" w:hAnsi="Consolas" w:cs="Consolas"/>
@@ -2528,7 +2523,6 @@
         <w:t>Company</w:t>
       </w:r>
       <w:proofErr w:type="spellEnd"/>
-      <w:proofErr w:type="gramEnd"/>
       <w:r>
         <w:rPr>
           <w:rFonts w:ascii="Consolas" w:hAnsi="Consolas" w:cs="Consolas"/>
@@ -2735,7 +2729,6 @@
         <w:t>(</w:t>
       </w:r>
       <w:proofErr w:type="spellStart"/>
-      <w:proofErr w:type="gramStart"/>
       <w:r>
         <w:rPr>
           <w:rFonts w:ascii="Consolas" w:hAnsi="Consolas" w:cs="Consolas"/>
@@ -2764,7 +2757,6 @@
         <w:t>Product</w:t>
       </w:r>
       <w:proofErr w:type="spellEnd"/>
-      <w:proofErr w:type="gramEnd"/>
       <w:r>
         <w:rPr>
           <w:rFonts w:ascii="Consolas" w:hAnsi="Consolas" w:cs="Consolas"/>
@@ -3202,7 +3194,6 @@
         <w:t xml:space="preserve"> </w:t>
       </w:r>
       <w:proofErr w:type="spellStart"/>
-      <w:proofErr w:type="gramStart"/>
       <w:r>
         <w:rPr>
           <w:rFonts w:ascii="Consolas" w:hAnsi="Consolas" w:cs="Consolas"/>
@@ -3231,7 +3222,6 @@
         <w:t>Platform</w:t>
       </w:r>
       <w:proofErr w:type="spellEnd"/>
-      <w:proofErr w:type="gramEnd"/>
       <w:r>
         <w:rPr>
           <w:rFonts w:ascii="Consolas" w:hAnsi="Consolas" w:cs="Consolas"/>
@@ -3883,7 +3873,6 @@
         <w:t xml:space="preserve"> </w:t>
       </w:r>
       <w:proofErr w:type="spellStart"/>
-      <w:proofErr w:type="gramStart"/>
       <w:r>
         <w:rPr>
           <w:rFonts w:ascii="Consolas" w:hAnsi="Consolas" w:cs="Consolas"/>
@@ -3912,7 +3901,6 @@
         <w:t>Platform</w:t>
       </w:r>
       <w:proofErr w:type="spellEnd"/>
-      <w:proofErr w:type="gramEnd"/>
       <w:r>
         <w:rPr>
           <w:rFonts w:ascii="Consolas" w:hAnsi="Consolas" w:cs="Consolas"/>
@@ -4119,7 +4107,6 @@
         <w:t>(</w:t>
       </w:r>
       <w:proofErr w:type="spellStart"/>
-      <w:proofErr w:type="gramStart"/>
       <w:r>
         <w:rPr>
           <w:rFonts w:ascii="Consolas" w:hAnsi="Consolas" w:cs="Consolas"/>
@@ -4148,7 +4135,6 @@
         <w:t>Product</w:t>
       </w:r>
       <w:proofErr w:type="spellEnd"/>
-      <w:proofErr w:type="gramEnd"/>
       <w:r>
         <w:rPr>
           <w:rFonts w:ascii="Consolas" w:hAnsi="Consolas" w:cs="Consolas"/>
@@ -4614,7 +4600,6 @@
         </w:rPr>
         <w:t xml:space="preserve"> </w:t>
       </w:r>
-      <w:proofErr w:type="gramStart"/>
       <w:r>
         <w:rPr>
           <w:rFonts w:ascii="Consolas" w:hAnsi="Consolas" w:cs="Consolas"/>
@@ -4633,7 +4618,6 @@
         </w:rPr>
         <w:t>(</w:t>
       </w:r>
-      <w:proofErr w:type="gramEnd"/>
       <w:r>
         <w:rPr>
           <w:rFonts w:ascii="Consolas" w:hAnsi="Consolas" w:cs="Consolas"/>
@@ -5121,7 +5105,6 @@
         <w:t xml:space="preserve"> </w:t>
       </w:r>
       <w:proofErr w:type="spellStart"/>
-      <w:proofErr w:type="gramStart"/>
       <w:r>
         <w:rPr>
           <w:rFonts w:ascii="Consolas" w:hAnsi="Consolas" w:cs="Consolas"/>
@@ -5150,7 +5133,6 @@
         <w:t>Platform</w:t>
       </w:r>
       <w:proofErr w:type="spellEnd"/>
-      <w:proofErr w:type="gramEnd"/>
     </w:p>
     <w:p>
       <w:pPr>
@@ -5301,7 +5283,6 @@
         <w:t>(</w:t>
       </w:r>
       <w:proofErr w:type="spellStart"/>
-      <w:proofErr w:type="gramStart"/>
       <w:r>
         <w:rPr>
           <w:rFonts w:ascii="Consolas" w:hAnsi="Consolas" w:cs="Consolas"/>
@@ -5330,7 +5311,6 @@
         <w:t>Product</w:t>
       </w:r>
       <w:proofErr w:type="spellEnd"/>
-      <w:proofErr w:type="gramEnd"/>
       <w:r>
         <w:rPr>
           <w:rFonts w:ascii="Consolas" w:hAnsi="Consolas" w:cs="Consolas"/>
@@ -5452,6 +5432,7 @@
           <w:sz w:val="19"/>
           <w:szCs w:val="19"/>
         </w:rPr>
+        <w:lastRenderedPageBreak/>
         <w:t>INSERT</w:t>
       </w:r>
       <w:r>
@@ -5738,7 +5719,6 @@
           <w:sz w:val="19"/>
           <w:szCs w:val="19"/>
         </w:rPr>
-        <w:lastRenderedPageBreak/>
         <w:t>SELECT</w:t>
       </w:r>
       <w:r>
@@ -5787,7 +5767,6 @@
         <w:t xml:space="preserve"> </w:t>
       </w:r>
       <w:proofErr w:type="spellStart"/>
-      <w:proofErr w:type="gramStart"/>
       <w:r>
         <w:rPr>
           <w:rFonts w:ascii="Consolas" w:hAnsi="Consolas" w:cs="Consolas"/>
@@ -5816,7 +5795,6 @@
         <w:t>Company</w:t>
       </w:r>
       <w:proofErr w:type="spellEnd"/>
-      <w:proofErr w:type="gramEnd"/>
       <w:r>
         <w:rPr>
           <w:rFonts w:ascii="Consolas" w:hAnsi="Consolas" w:cs="Consolas"/>
@@ -6515,7 +6493,6 @@
         <w:t xml:space="preserve"> </w:t>
       </w:r>
       <w:proofErr w:type="spellStart"/>
-      <w:proofErr w:type="gramStart"/>
       <w:r>
         <w:rPr>
           <w:rFonts w:ascii="Consolas" w:hAnsi="Consolas" w:cs="Consolas"/>
@@ -6544,7 +6521,6 @@
         <w:t>Company</w:t>
       </w:r>
       <w:proofErr w:type="spellEnd"/>
-      <w:proofErr w:type="gramEnd"/>
       <w:r>
         <w:rPr>
           <w:rFonts w:ascii="Consolas" w:hAnsi="Consolas" w:cs="Consolas"/>
@@ -6751,7 +6727,6 @@
         <w:t>(</w:t>
       </w:r>
       <w:proofErr w:type="spellStart"/>
-      <w:proofErr w:type="gramStart"/>
       <w:r>
         <w:rPr>
           <w:rFonts w:ascii="Consolas" w:hAnsi="Consolas" w:cs="Consolas"/>
@@ -6780,7 +6755,6 @@
         <w:t>Product</w:t>
       </w:r>
       <w:proofErr w:type="spellEnd"/>
-      <w:proofErr w:type="gramEnd"/>
       <w:r>
         <w:rPr>
           <w:rFonts w:ascii="Consolas" w:hAnsi="Consolas" w:cs="Consolas"/>
@@ -7236,7 +7210,6 @@
         <w:t xml:space="preserve"> </w:t>
       </w:r>
       <w:proofErr w:type="spellStart"/>
-      <w:proofErr w:type="gramStart"/>
       <w:r>
         <w:rPr>
           <w:rFonts w:ascii="Consolas" w:hAnsi="Consolas" w:cs="Consolas"/>
@@ -7265,7 +7238,6 @@
         <w:t>Company</w:t>
       </w:r>
       <w:proofErr w:type="spellEnd"/>
-      <w:proofErr w:type="gramEnd"/>
       <w:r>
         <w:rPr>
           <w:rFonts w:ascii="Consolas" w:hAnsi="Consolas" w:cs="Consolas"/>
@@ -7953,7 +7925,6 @@
         <w:t xml:space="preserve"> </w:t>
       </w:r>
       <w:proofErr w:type="spellStart"/>
-      <w:proofErr w:type="gramStart"/>
       <w:r>
         <w:rPr>
           <w:rFonts w:ascii="Consolas" w:hAnsi="Consolas" w:cs="Consolas"/>
@@ -7982,7 +7953,6 @@
         <w:t>Company</w:t>
       </w:r>
       <w:proofErr w:type="spellEnd"/>
-      <w:proofErr w:type="gramEnd"/>
       <w:r>
         <w:rPr>
           <w:rFonts w:ascii="Consolas" w:hAnsi="Consolas" w:cs="Consolas"/>
@@ -8189,7 +8159,6 @@
         <w:t>(</w:t>
       </w:r>
       <w:proofErr w:type="spellStart"/>
-      <w:proofErr w:type="gramStart"/>
       <w:r>
         <w:rPr>
           <w:rFonts w:ascii="Consolas" w:hAnsi="Consolas" w:cs="Consolas"/>
@@ -8218,7 +8187,6 @@
         <w:t>Product</w:t>
       </w:r>
       <w:proofErr w:type="spellEnd"/>
-      <w:proofErr w:type="gramEnd"/>
       <w:r>
         <w:rPr>
           <w:rFonts w:ascii="Consolas" w:hAnsi="Consolas" w:cs="Consolas"/>
@@ -8658,7 +8626,6 @@
         <w:t xml:space="preserve"> </w:t>
       </w:r>
       <w:proofErr w:type="spellStart"/>
-      <w:proofErr w:type="gramStart"/>
       <w:r>
         <w:rPr>
           <w:rFonts w:ascii="Consolas" w:hAnsi="Consolas" w:cs="Consolas"/>
@@ -8687,7 +8654,6 @@
         <w:t>Platform</w:t>
       </w:r>
       <w:proofErr w:type="spellEnd"/>
-      <w:proofErr w:type="gramEnd"/>
       <w:r>
         <w:rPr>
           <w:rFonts w:ascii="Consolas" w:hAnsi="Consolas" w:cs="Consolas"/>
@@ -9292,7 +9258,6 @@
         <w:t xml:space="preserve"> </w:t>
       </w:r>
       <w:proofErr w:type="spellStart"/>
-      <w:proofErr w:type="gramStart"/>
       <w:r>
         <w:rPr>
           <w:rFonts w:ascii="Consolas" w:hAnsi="Consolas" w:cs="Consolas"/>
@@ -9321,7 +9286,6 @@
         <w:t>Platform</w:t>
       </w:r>
       <w:proofErr w:type="spellEnd"/>
-      <w:proofErr w:type="gramEnd"/>
       <w:r>
         <w:rPr>
           <w:rFonts w:ascii="Consolas" w:hAnsi="Consolas" w:cs="Consolas"/>
@@ -9528,7 +9492,6 @@
         <w:t>(</w:t>
       </w:r>
       <w:proofErr w:type="spellStart"/>
-      <w:proofErr w:type="gramStart"/>
       <w:r>
         <w:rPr>
           <w:rFonts w:ascii="Consolas" w:hAnsi="Consolas" w:cs="Consolas"/>
@@ -9557,7 +9520,6 @@
         <w:t>Product</w:t>
       </w:r>
       <w:proofErr w:type="spellEnd"/>
-      <w:proofErr w:type="gramEnd"/>
       <w:r>
         <w:rPr>
           <w:rFonts w:ascii="Consolas" w:hAnsi="Consolas" w:cs="Consolas"/>
@@ -9997,7 +9959,6 @@
         <w:t xml:space="preserve"> </w:t>
       </w:r>
       <w:proofErr w:type="spellStart"/>
-      <w:proofErr w:type="gramStart"/>
       <w:r>
         <w:rPr>
           <w:rFonts w:ascii="Consolas" w:hAnsi="Consolas" w:cs="Consolas"/>
@@ -10026,7 +9987,6 @@
         <w:t>Partner</w:t>
       </w:r>
       <w:proofErr w:type="spellEnd"/>
-      <w:proofErr w:type="gramEnd"/>
       <w:r>
         <w:rPr>
           <w:rFonts w:ascii="Consolas" w:hAnsi="Consolas" w:cs="Consolas"/>
@@ -10620,7 +10580,6 @@
         <w:t xml:space="preserve"> </w:t>
       </w:r>
       <w:proofErr w:type="spellStart"/>
-      <w:proofErr w:type="gramStart"/>
       <w:r>
         <w:rPr>
           <w:rFonts w:ascii="Consolas" w:hAnsi="Consolas" w:cs="Consolas"/>
@@ -10649,7 +10608,6 @@
         <w:t>Partner</w:t>
       </w:r>
       <w:proofErr w:type="spellEnd"/>
-      <w:proofErr w:type="gramEnd"/>
       <w:r>
         <w:rPr>
           <w:rFonts w:ascii="Consolas" w:hAnsi="Consolas" w:cs="Consolas"/>
@@ -10856,7 +10814,6 @@
         <w:t>(</w:t>
       </w:r>
       <w:proofErr w:type="spellStart"/>
-      <w:proofErr w:type="gramStart"/>
       <w:r>
         <w:rPr>
           <w:rFonts w:ascii="Consolas" w:hAnsi="Consolas" w:cs="Consolas"/>
@@ -10885,7 +10842,6 @@
         <w:t>Product</w:t>
       </w:r>
       <w:proofErr w:type="spellEnd"/>
-      <w:proofErr w:type="gramEnd"/>
       <w:r>
         <w:rPr>
           <w:rFonts w:ascii="Consolas" w:hAnsi="Consolas" w:cs="Consolas"/>
@@ -11325,7 +11281,6 @@
         <w:t xml:space="preserve"> </w:t>
       </w:r>
       <w:proofErr w:type="spellStart"/>
-      <w:proofErr w:type="gramStart"/>
       <w:r>
         <w:rPr>
           <w:rFonts w:ascii="Consolas" w:hAnsi="Consolas" w:cs="Consolas"/>
@@ -11354,7 +11309,6 @@
         <w:t>Partner</w:t>
       </w:r>
       <w:proofErr w:type="spellEnd"/>
-      <w:proofErr w:type="gramEnd"/>
       <w:r>
         <w:rPr>
           <w:rFonts w:ascii="Consolas" w:hAnsi="Consolas" w:cs="Consolas"/>
@@ -11948,7 +11902,6 @@
         <w:t xml:space="preserve"> </w:t>
       </w:r>
       <w:proofErr w:type="spellStart"/>
-      <w:proofErr w:type="gramStart"/>
       <w:r>
         <w:rPr>
           <w:rFonts w:ascii="Consolas" w:hAnsi="Consolas" w:cs="Consolas"/>
@@ -11977,7 +11930,6 @@
         <w:t>Partner</w:t>
       </w:r>
       <w:proofErr w:type="spellEnd"/>
-      <w:proofErr w:type="gramEnd"/>
       <w:r>
         <w:rPr>
           <w:rFonts w:ascii="Consolas" w:hAnsi="Consolas" w:cs="Consolas"/>
@@ -12184,7 +12136,6 @@
         <w:t>(</w:t>
       </w:r>
       <w:proofErr w:type="spellStart"/>
-      <w:proofErr w:type="gramStart"/>
       <w:r>
         <w:rPr>
           <w:rFonts w:ascii="Consolas" w:hAnsi="Consolas" w:cs="Consolas"/>
@@ -12213,7 +12164,6 @@
         <w:t>Product</w:t>
       </w:r>
       <w:proofErr w:type="spellEnd"/>
-      <w:proofErr w:type="gramEnd"/>
       <w:r>
         <w:rPr>
           <w:rFonts w:ascii="Consolas" w:hAnsi="Consolas" w:cs="Consolas"/>
@@ -12335,6 +12285,7 @@
           <w:sz w:val="19"/>
           <w:szCs w:val="19"/>
         </w:rPr>
+        <w:lastRenderedPageBreak/>
         <w:t>INSERT</w:t>
       </w:r>
       <w:r>
@@ -12585,7 +12536,6 @@
           <w:sz w:val="19"/>
           <w:szCs w:val="19"/>
         </w:rPr>
-        <w:lastRenderedPageBreak/>
         <w:t>SELECT</w:t>
       </w:r>
       <w:r>
@@ -12660,7 +12610,6 @@
         </w:rPr>
         <w:t xml:space="preserve"> </w:t>
       </w:r>
-      <w:proofErr w:type="gramStart"/>
       <w:r>
         <w:rPr>
           <w:rFonts w:ascii="Consolas" w:hAnsi="Consolas" w:cs="Consolas"/>
@@ -12679,7 +12628,6 @@
         </w:rPr>
         <w:t>(</w:t>
       </w:r>
-      <w:proofErr w:type="gramEnd"/>
       <w:r>
         <w:rPr>
           <w:rFonts w:ascii="Consolas" w:hAnsi="Consolas" w:cs="Consolas"/>
@@ -13167,7 +13115,6 @@
         <w:t xml:space="preserve"> </w:t>
       </w:r>
       <w:proofErr w:type="spellStart"/>
-      <w:proofErr w:type="gramStart"/>
       <w:r>
         <w:rPr>
           <w:rFonts w:ascii="Consolas" w:hAnsi="Consolas" w:cs="Consolas"/>
@@ -13196,7 +13143,6 @@
         <w:t>Platform</w:t>
       </w:r>
       <w:proofErr w:type="spellEnd"/>
-      <w:proofErr w:type="gramEnd"/>
     </w:p>
     <w:p>
       <w:pPr>
@@ -13347,7 +13293,6 @@
         <w:t>(</w:t>
       </w:r>
       <w:proofErr w:type="spellStart"/>
-      <w:proofErr w:type="gramStart"/>
       <w:r>
         <w:rPr>
           <w:rFonts w:ascii="Consolas" w:hAnsi="Consolas" w:cs="Consolas"/>
@@ -13376,7 +13321,6 @@
         <w:t>Product</w:t>
       </w:r>
       <w:proofErr w:type="spellEnd"/>
-      <w:proofErr w:type="gramEnd"/>
       <w:r>
         <w:rPr>
           <w:rFonts w:ascii="Consolas" w:hAnsi="Consolas" w:cs="Consolas"/>
@@ -13829,17 +13773,7 @@
           <w:sz w:val="19"/>
           <w:szCs w:val="19"/>
         </w:rPr>
-        <w:t>TRY_</w:t>
-      </w:r>
-      <w:proofErr w:type="gramStart"/>
-      <w:r>
-        <w:rPr>
-          <w:rFonts w:ascii="Consolas" w:hAnsi="Consolas" w:cs="Consolas"/>
-          <w:color w:val="FF00FF"/>
-          <w:sz w:val="19"/>
-          <w:szCs w:val="19"/>
-        </w:rPr>
-        <w:t>CAST</w:t>
+        <w:t>TRY_CAST</w:t>
       </w:r>
       <w:r>
         <w:rPr>
@@ -13850,7 +13784,6 @@
         </w:rPr>
         <w:t>(</w:t>
       </w:r>
-      <w:proofErr w:type="gramEnd"/>
       <w:r>
         <w:rPr>
           <w:rFonts w:ascii="Consolas" w:hAnsi="Consolas" w:cs="Consolas"/>
@@ -14444,7 +14377,6 @@
         <w:t xml:space="preserve"> </w:t>
       </w:r>
       <w:proofErr w:type="spellStart"/>
-      <w:proofErr w:type="gramStart"/>
       <w:r>
         <w:rPr>
           <w:rFonts w:ascii="Consolas" w:hAnsi="Consolas" w:cs="Consolas"/>
@@ -14473,7 +14405,6 @@
         <w:t>Platform</w:t>
       </w:r>
       <w:proofErr w:type="spellEnd"/>
-      <w:proofErr w:type="gramEnd"/>
     </w:p>
     <w:p>
       <w:pPr>
@@ -14624,7 +14555,6 @@
         <w:t>(</w:t>
       </w:r>
       <w:proofErr w:type="spellStart"/>
-      <w:proofErr w:type="gramStart"/>
       <w:r>
         <w:rPr>
           <w:rFonts w:ascii="Consolas" w:hAnsi="Consolas" w:cs="Consolas"/>
@@ -14653,7 +14583,6 @@
         <w:t>Product</w:t>
       </w:r>
       <w:proofErr w:type="spellEnd"/>
-      <w:proofErr w:type="gramEnd"/>
       <w:r>
         <w:rPr>
           <w:rFonts w:ascii="Consolas" w:hAnsi="Consolas" w:cs="Consolas"/>
@@ -15111,7 +15040,6 @@
         <w:t xml:space="preserve"> </w:t>
       </w:r>
       <w:proofErr w:type="spellStart"/>
-      <w:proofErr w:type="gramStart"/>
       <w:r>
         <w:rPr>
           <w:rFonts w:ascii="Consolas" w:hAnsi="Consolas" w:cs="Consolas"/>
@@ -15140,7 +15068,6 @@
         <w:t>Company</w:t>
       </w:r>
       <w:proofErr w:type="spellEnd"/>
-      <w:proofErr w:type="gramEnd"/>
       <w:r>
         <w:rPr>
           <w:rFonts w:ascii="Consolas" w:hAnsi="Consolas" w:cs="Consolas"/>
@@ -15792,7 +15719,6 @@
         <w:t xml:space="preserve"> </w:t>
       </w:r>
       <w:proofErr w:type="spellStart"/>
-      <w:proofErr w:type="gramStart"/>
       <w:r>
         <w:rPr>
           <w:rFonts w:ascii="Consolas" w:hAnsi="Consolas" w:cs="Consolas"/>
@@ -15821,7 +15747,6 @@
         <w:t>Company</w:t>
       </w:r>
       <w:proofErr w:type="spellEnd"/>
-      <w:proofErr w:type="gramEnd"/>
       <w:r>
         <w:rPr>
           <w:rFonts w:ascii="Consolas" w:hAnsi="Consolas" w:cs="Consolas"/>
@@ -16025,7 +15950,6 @@
         <w:t>(</w:t>
       </w:r>
       <w:proofErr w:type="spellStart"/>
-      <w:proofErr w:type="gramStart"/>
       <w:r>
         <w:rPr>
           <w:rFonts w:ascii="Consolas" w:hAnsi="Consolas" w:cs="Consolas"/>
@@ -16054,7 +15978,6 @@
         <w:t>Product</w:t>
       </w:r>
       <w:proofErr w:type="spellEnd"/>
-      <w:proofErr w:type="gramEnd"/>
       <w:r>
         <w:rPr>
           <w:rFonts w:ascii="Consolas" w:hAnsi="Consolas" w:cs="Consolas"/>
@@ -16171,373 +16094,314 @@
           <w:sz w:val="36"/>
           <w:szCs w:val="36"/>
         </w:rPr>
-        <w:t>SQL (SQL Server) #</w:t>
-      </w:r>
-      <w:r>
+        <w:t>SQL (SQL Server) #2</w:t>
+      </w:r>
+    </w:p>
+    <w:p>
+      <w:pPr>
+        <w:pStyle w:val="NoSpacing"/>
+        <w:rPr>
+          <w:i/>
+          <w:iCs/>
+        </w:rPr>
+      </w:pPr>
+      <w:r>
+        <w:rPr>
+          <w:i/>
+          <w:iCs/>
+        </w:rPr>
+        <w:t>2. Below is a sample SQL query of the test database (</w:t>
+      </w:r>
+      <w:proofErr w:type="spellStart"/>
+      <w:r>
+        <w:rPr>
+          <w:i/>
+          <w:iCs/>
+        </w:rPr>
+        <w:t>tdb</w:t>
+      </w:r>
+      <w:proofErr w:type="spellEnd"/>
+      <w:r>
+        <w:rPr>
+          <w:i/>
+          <w:iCs/>
+        </w:rPr>
+        <w:t xml:space="preserve">) using the Microsoft SQL Server syntax. It is currently not working. Can you debug it? </w:t>
+      </w:r>
+    </w:p>
+    <w:p>
+      <w:pPr>
+        <w:pStyle w:val="NoSpacing"/>
+        <w:rPr>
+          <w:i/>
+          <w:iCs/>
+        </w:rPr>
+      </w:pPr>
+    </w:p>
+    <w:p>
+      <w:pPr>
+        <w:pStyle w:val="NoSpacing"/>
+        <w:rPr>
+          <w:i/>
+          <w:iCs/>
+        </w:rPr>
+      </w:pPr>
+      <w:r>
+        <w:rPr>
+          <w:i/>
+          <w:iCs/>
+        </w:rPr>
+        <w:t xml:space="preserve">select </w:t>
+      </w:r>
+      <w:proofErr w:type="spellStart"/>
+      <w:r>
+        <w:rPr>
+          <w:i/>
+          <w:iCs/>
+        </w:rPr>
+        <w:t>plat.Platform</w:t>
+      </w:r>
+      <w:proofErr w:type="spellEnd"/>
+      <w:r>
+        <w:rPr>
+          <w:i/>
+          <w:iCs/>
+        </w:rPr>
+        <w:t>, rev.[Product] as prod, sum(</w:t>
+      </w:r>
+      <w:proofErr w:type="spellStart"/>
+      <w:r>
+        <w:rPr>
+          <w:i/>
+          <w:iCs/>
+        </w:rPr>
+        <w:t>rev.Revenue</w:t>
+      </w:r>
+      <w:proofErr w:type="spellEnd"/>
+      <w:r>
+        <w:rPr>
+          <w:i/>
+          <w:iCs/>
+        </w:rPr>
+        <w:t xml:space="preserve">), sum.(rev.[Units]), reps.[Sales Representative] as reps </w:t>
+      </w:r>
+    </w:p>
+    <w:p>
+      <w:pPr>
+        <w:pStyle w:val="NoSpacing"/>
+        <w:rPr>
+          <w:i/>
+          <w:iCs/>
+        </w:rPr>
+      </w:pPr>
+      <w:r>
+        <w:rPr>
+          <w:i/>
+          <w:iCs/>
+        </w:rPr>
+        <w:t xml:space="preserve">from </w:t>
+      </w:r>
+      <w:proofErr w:type="spellStart"/>
+      <w:r>
+        <w:rPr>
+          <w:i/>
+          <w:iCs/>
+        </w:rPr>
+        <w:t>tdb</w:t>
+      </w:r>
+      <w:proofErr w:type="spellEnd"/>
+      <w:r>
+        <w:rPr>
+          <w:i/>
+          <w:iCs/>
+        </w:rPr>
+        <w:t>.[</w:t>
+      </w:r>
+      <w:proofErr w:type="spellStart"/>
+      <w:r>
+        <w:rPr>
+          <w:i/>
+          <w:iCs/>
+        </w:rPr>
+        <w:t>Fact_Table</w:t>
+      </w:r>
+      <w:proofErr w:type="spellEnd"/>
+      <w:r>
+        <w:rPr>
+          <w:i/>
+          <w:iCs/>
+        </w:rPr>
+        <w:t xml:space="preserve">] as rev </w:t>
+      </w:r>
+    </w:p>
+    <w:p>
+      <w:pPr>
+        <w:pStyle w:val="NoSpacing"/>
+        <w:rPr>
+          <w:i/>
+          <w:iCs/>
+        </w:rPr>
+      </w:pPr>
+      <w:r>
+        <w:rPr>
+          <w:i/>
+          <w:iCs/>
+        </w:rPr>
+        <w:t xml:space="preserve">left join </w:t>
+      </w:r>
+      <w:proofErr w:type="spellStart"/>
+      <w:r>
+        <w:rPr>
+          <w:i/>
+          <w:iCs/>
+        </w:rPr>
+        <w:t>tdb.platform</w:t>
+      </w:r>
+      <w:proofErr w:type="spellEnd"/>
+      <w:r>
+        <w:rPr>
+          <w:i/>
+          <w:iCs/>
+        </w:rPr>
+        <w:t xml:space="preserve"> as plat </w:t>
+      </w:r>
+    </w:p>
+    <w:p>
+      <w:pPr>
+        <w:pStyle w:val="NoSpacing"/>
+        <w:rPr>
+          <w:i/>
+          <w:iCs/>
+        </w:rPr>
+      </w:pPr>
+      <w:r>
+        <w:rPr>
+          <w:i/>
+          <w:iCs/>
+        </w:rPr>
+        <w:t>on rev.[Platform ID] = plat.[ID]</w:t>
+      </w:r>
+    </w:p>
+    <w:p>
+      <w:pPr>
+        <w:pStyle w:val="NoSpacing"/>
+        <w:rPr>
+          <w:i/>
+          <w:iCs/>
+        </w:rPr>
+      </w:pPr>
+      <w:r>
+        <w:rPr>
+          <w:i/>
+          <w:iCs/>
+        </w:rPr>
+        <w:t xml:space="preserve"> left join </w:t>
+      </w:r>
+      <w:proofErr w:type="spellStart"/>
+      <w:r>
+        <w:rPr>
+          <w:i/>
+          <w:iCs/>
+        </w:rPr>
+        <w:t>tdb</w:t>
+      </w:r>
+      <w:proofErr w:type="spellEnd"/>
+      <w:r>
+        <w:rPr>
+          <w:i/>
+          <w:iCs/>
+        </w:rPr>
+        <w:t xml:space="preserve">.[Sales Rep.] as reps </w:t>
+      </w:r>
+    </w:p>
+    <w:p>
+      <w:pPr>
+        <w:pStyle w:val="NoSpacing"/>
+        <w:rPr>
+          <w:i/>
+          <w:iCs/>
+        </w:rPr>
+      </w:pPr>
+      <w:r>
+        <w:rPr>
+          <w:i/>
+          <w:iCs/>
+        </w:rPr>
+        <w:t xml:space="preserve">on plat.[Account Manager ID] = reps.[ID] </w:t>
+      </w:r>
+    </w:p>
+    <w:p>
+      <w:pPr>
+        <w:pStyle w:val="NoSpacing"/>
+        <w:rPr>
+          <w:i/>
+          <w:iCs/>
+        </w:rPr>
+      </w:pPr>
+    </w:p>
+    <w:p>
+      <w:pPr>
+        <w:pStyle w:val="NoSpacing"/>
+        <w:rPr>
+          <w:i/>
+          <w:iCs/>
+        </w:rPr>
+      </w:pPr>
+      <w:r>
+        <w:rPr>
+          <w:i/>
+          <w:iCs/>
+        </w:rPr>
+        <w:t xml:space="preserve">where prod is not null and [Environment] not like '%unknown%' and Revenue &gt; 0 order by Revenue desc group by </w:t>
+      </w:r>
+      <w:proofErr w:type="spellStart"/>
+      <w:r>
+        <w:rPr>
+          <w:i/>
+          <w:iCs/>
+        </w:rPr>
+        <w:t>plat.Platform</w:t>
+      </w:r>
+      <w:proofErr w:type="spellEnd"/>
+      <w:r>
+        <w:rPr>
+          <w:i/>
+          <w:iCs/>
+        </w:rPr>
+        <w:t xml:space="preserve">, </w:t>
+      </w:r>
+      <w:proofErr w:type="spellStart"/>
+      <w:r>
+        <w:rPr>
+          <w:i/>
+          <w:iCs/>
+        </w:rPr>
+        <w:t>reps.reps</w:t>
+      </w:r>
+      <w:proofErr w:type="spellEnd"/>
+    </w:p>
+    <w:p>
+      <w:pPr>
+        <w:pStyle w:val="NoSpacing"/>
+        <w:rPr>
+          <w:i/>
+          <w:iCs/>
+        </w:rPr>
+      </w:pPr>
+    </w:p>
+    <w:p>
+      <w:pPr>
+        <w:pStyle w:val="NoSpacing"/>
         <w:rPr>
           <w:b/>
           <w:bCs/>
-          <w:color w:val="118AB2" w:themeColor="accent1"/>
-          <w:sz w:val="36"/>
-          <w:szCs w:val="36"/>
-        </w:rPr>
-        <w:t>2</w:t>
-      </w:r>
-    </w:p>
-    <w:p>
-      <w:pPr>
-        <w:pStyle w:val="NoSpacing"/>
-        <w:rPr>
-          <w:i/>
-          <w:iCs/>
-        </w:rPr>
-      </w:pPr>
-      <w:r>
-        <w:rPr>
-          <w:i/>
-          <w:iCs/>
-        </w:rPr>
-        <w:t>2. Below is a sample SQL query of the test database (</w:t>
-      </w:r>
-      <w:proofErr w:type="spellStart"/>
-      <w:r>
-        <w:rPr>
-          <w:i/>
-          <w:iCs/>
-        </w:rPr>
-        <w:t>tdb</w:t>
-      </w:r>
-      <w:proofErr w:type="spellEnd"/>
-      <w:r>
-        <w:rPr>
-          <w:i/>
-          <w:iCs/>
-        </w:rPr>
-        <w:t xml:space="preserve">) using the Microsoft SQL Server syntax. It is currently not working. Can you debug it? </w:t>
-      </w:r>
-    </w:p>
-    <w:p>
-      <w:pPr>
-        <w:pStyle w:val="NoSpacing"/>
-        <w:rPr>
-          <w:i/>
-          <w:iCs/>
-        </w:rPr>
-      </w:pPr>
-    </w:p>
-    <w:p>
-      <w:pPr>
-        <w:pStyle w:val="NoSpacing"/>
-        <w:rPr>
-          <w:i/>
-          <w:iCs/>
-        </w:rPr>
-      </w:pPr>
-      <w:r>
-        <w:rPr>
-          <w:i/>
-          <w:iCs/>
-        </w:rPr>
-        <w:t xml:space="preserve">select </w:t>
-      </w:r>
-      <w:proofErr w:type="spellStart"/>
-      <w:proofErr w:type="gramStart"/>
-      <w:r>
-        <w:rPr>
-          <w:i/>
-          <w:iCs/>
-        </w:rPr>
-        <w:t>plat.Platform</w:t>
-      </w:r>
-      <w:proofErr w:type="spellEnd"/>
-      <w:proofErr w:type="gramEnd"/>
-      <w:r>
-        <w:rPr>
-          <w:i/>
-          <w:iCs/>
-        </w:rPr>
-        <w:t>, rev.[Product] as prod, sum(</w:t>
-      </w:r>
-      <w:proofErr w:type="spellStart"/>
-      <w:r>
-        <w:rPr>
-          <w:i/>
-          <w:iCs/>
-        </w:rPr>
-        <w:t>rev.Revenue</w:t>
-      </w:r>
-      <w:proofErr w:type="spellEnd"/>
-      <w:r>
-        <w:rPr>
-          <w:i/>
-          <w:iCs/>
-        </w:rPr>
-        <w:t xml:space="preserve">), sum.(rev.[Units]), reps.[Sales Representative] as reps </w:t>
-      </w:r>
-    </w:p>
-    <w:p>
-      <w:pPr>
-        <w:pStyle w:val="NoSpacing"/>
-        <w:rPr>
-          <w:i/>
-          <w:iCs/>
-        </w:rPr>
-      </w:pPr>
-      <w:r>
-        <w:rPr>
-          <w:i/>
-          <w:iCs/>
-        </w:rPr>
-        <w:t xml:space="preserve">from </w:t>
-      </w:r>
-      <w:proofErr w:type="spellStart"/>
-      <w:proofErr w:type="gramStart"/>
-      <w:r>
-        <w:rPr>
-          <w:i/>
-          <w:iCs/>
-        </w:rPr>
-        <w:t>tdb</w:t>
-      </w:r>
-      <w:proofErr w:type="spellEnd"/>
-      <w:r>
-        <w:rPr>
-          <w:i/>
-          <w:iCs/>
-        </w:rPr>
-        <w:t>.[</w:t>
-      </w:r>
-      <w:proofErr w:type="spellStart"/>
-      <w:proofErr w:type="gramEnd"/>
-      <w:r>
-        <w:rPr>
-          <w:i/>
-          <w:iCs/>
-        </w:rPr>
-        <w:t>Fact_Table</w:t>
-      </w:r>
-      <w:proofErr w:type="spellEnd"/>
-      <w:r>
-        <w:rPr>
-          <w:i/>
-          <w:iCs/>
-        </w:rPr>
-        <w:t xml:space="preserve">] as rev </w:t>
-      </w:r>
-    </w:p>
-    <w:p>
-      <w:pPr>
-        <w:pStyle w:val="NoSpacing"/>
-        <w:rPr>
-          <w:i/>
-          <w:iCs/>
-        </w:rPr>
-      </w:pPr>
-      <w:r>
-        <w:rPr>
-          <w:i/>
-          <w:iCs/>
-        </w:rPr>
-        <w:t xml:space="preserve">left join </w:t>
-      </w:r>
-      <w:proofErr w:type="spellStart"/>
-      <w:proofErr w:type="gramStart"/>
-      <w:r>
-        <w:rPr>
-          <w:i/>
-          <w:iCs/>
-        </w:rPr>
-        <w:t>tdb.platform</w:t>
-      </w:r>
-      <w:proofErr w:type="spellEnd"/>
-      <w:proofErr w:type="gramEnd"/>
-      <w:r>
-        <w:rPr>
-          <w:i/>
-          <w:iCs/>
-        </w:rPr>
-        <w:t xml:space="preserve"> as plat </w:t>
-      </w:r>
-    </w:p>
-    <w:p>
-      <w:pPr>
-        <w:pStyle w:val="NoSpacing"/>
-        <w:rPr>
-          <w:i/>
-          <w:iCs/>
-        </w:rPr>
-      </w:pPr>
-      <w:r>
-        <w:rPr>
-          <w:i/>
-          <w:iCs/>
-        </w:rPr>
-        <w:t xml:space="preserve">on </w:t>
-      </w:r>
-      <w:proofErr w:type="gramStart"/>
-      <w:r>
-        <w:rPr>
-          <w:i/>
-          <w:iCs/>
-        </w:rPr>
-        <w:t>rev.[</w:t>
-      </w:r>
-      <w:proofErr w:type="gramEnd"/>
-      <w:r>
-        <w:rPr>
-          <w:i/>
-          <w:iCs/>
-        </w:rPr>
-        <w:t>Platform ID] = plat.[ID]</w:t>
-      </w:r>
-    </w:p>
-    <w:p>
-      <w:pPr>
-        <w:pStyle w:val="NoSpacing"/>
-        <w:rPr>
-          <w:i/>
-          <w:iCs/>
-        </w:rPr>
-      </w:pPr>
-      <w:r>
-        <w:rPr>
-          <w:i/>
-          <w:iCs/>
-        </w:rPr>
-        <w:t xml:space="preserve"> left join </w:t>
-      </w:r>
-      <w:proofErr w:type="spellStart"/>
-      <w:proofErr w:type="gramStart"/>
-      <w:r>
-        <w:rPr>
-          <w:i/>
-          <w:iCs/>
-        </w:rPr>
-        <w:t>tdb</w:t>
-      </w:r>
-      <w:proofErr w:type="spellEnd"/>
-      <w:r>
-        <w:rPr>
-          <w:i/>
-          <w:iCs/>
-        </w:rPr>
-        <w:t>.[</w:t>
-      </w:r>
-      <w:proofErr w:type="gramEnd"/>
-      <w:r>
-        <w:rPr>
-          <w:i/>
-          <w:iCs/>
-        </w:rPr>
-        <w:t xml:space="preserve">Sales Rep.] as reps </w:t>
-      </w:r>
-    </w:p>
-    <w:p>
-      <w:pPr>
-        <w:pStyle w:val="NoSpacing"/>
-        <w:rPr>
-          <w:i/>
-          <w:iCs/>
-        </w:rPr>
-      </w:pPr>
-      <w:r>
-        <w:rPr>
-          <w:i/>
-          <w:iCs/>
-        </w:rPr>
-        <w:t xml:space="preserve">on </w:t>
-      </w:r>
-      <w:proofErr w:type="gramStart"/>
-      <w:r>
-        <w:rPr>
-          <w:i/>
-          <w:iCs/>
-        </w:rPr>
-        <w:t>plat.[</w:t>
-      </w:r>
-      <w:proofErr w:type="gramEnd"/>
-      <w:r>
-        <w:rPr>
-          <w:i/>
-          <w:iCs/>
-        </w:rPr>
-        <w:t xml:space="preserve">Account Manager ID] = reps.[ID] </w:t>
-      </w:r>
-    </w:p>
-    <w:p>
-      <w:pPr>
-        <w:pStyle w:val="NoSpacing"/>
-        <w:rPr>
-          <w:i/>
-          <w:iCs/>
-        </w:rPr>
-      </w:pPr>
-    </w:p>
-    <w:p>
-      <w:pPr>
-        <w:pStyle w:val="NoSpacing"/>
-        <w:rPr>
-          <w:i/>
-          <w:iCs/>
-        </w:rPr>
-      </w:pPr>
-      <w:r>
-        <w:rPr>
-          <w:i/>
-          <w:iCs/>
-        </w:rPr>
-        <w:t xml:space="preserve">where prod is not null and [Environment] not like '%unknown%' and Revenue &gt; 0 order by Revenue desc group by </w:t>
-      </w:r>
-      <w:proofErr w:type="spellStart"/>
-      <w:proofErr w:type="gramStart"/>
-      <w:r>
-        <w:rPr>
-          <w:i/>
-          <w:iCs/>
-        </w:rPr>
-        <w:t>plat.Platform</w:t>
-      </w:r>
-      <w:proofErr w:type="spellEnd"/>
-      <w:proofErr w:type="gramEnd"/>
-      <w:r>
-        <w:rPr>
-          <w:i/>
-          <w:iCs/>
-        </w:rPr>
-        <w:t xml:space="preserve">, </w:t>
-      </w:r>
-      <w:proofErr w:type="spellStart"/>
-      <w:r>
-        <w:rPr>
-          <w:i/>
-          <w:iCs/>
-        </w:rPr>
-        <w:t>reps.reps</w:t>
-      </w:r>
-      <w:proofErr w:type="spellEnd"/>
-    </w:p>
-    <w:p>
-      <w:pPr>
-        <w:pStyle w:val="NoSpacing"/>
-        <w:rPr>
-          <w:i/>
-          <w:iCs/>
-        </w:rPr>
-      </w:pPr>
-    </w:p>
-    <w:p>
-      <w:pPr>
-        <w:pStyle w:val="NoSpacing"/>
+        </w:rPr>
+      </w:pPr>
+      <w:r>
         <w:rPr>
           <w:b/>
           <w:bCs/>
         </w:rPr>
-      </w:pPr>
-      <w:r>
-        <w:rPr>
-          <w:b/>
-          <w:bCs/>
-        </w:rPr>
         <w:t>IDENTIFIED ISSUES</w:t>
       </w:r>
     </w:p>
@@ -16559,6 +16423,9 @@
         <w:pStyle w:val="NoSpacing"/>
       </w:pPr>
       <w:r>
+        <w:rPr>
+          <w:noProof/>
+        </w:rPr>
         <w:lastRenderedPageBreak/>
         <w:drawing>
           <wp:inline distT="0" distB="0" distL="0" distR="0" wp14:anchorId="1E62B561" wp14:editId="63134E59">
@@ -16576,7 +16443,7 @@
                     <pic:cNvPicPr/>
                   </pic:nvPicPr>
                   <pic:blipFill>
-                    <a:blip r:embed="rId6"/>
+                    <a:blip r:embed="rId7"/>
                     <a:stretch>
                       <a:fillRect/>
                     </a:stretch>
@@ -16723,7 +16590,6 @@
         <w:t xml:space="preserve"> </w:t>
       </w:r>
       <w:proofErr w:type="spellStart"/>
-      <w:proofErr w:type="gramStart"/>
       <w:r>
         <w:rPr>
           <w:rFonts w:ascii="Consolas" w:hAnsi="Consolas" w:cs="Consolas"/>
@@ -16752,7 +16618,6 @@
         <w:t>Platform</w:t>
       </w:r>
       <w:proofErr w:type="spellEnd"/>
-      <w:proofErr w:type="gramEnd"/>
       <w:r>
         <w:rPr>
           <w:rFonts w:ascii="Consolas" w:hAnsi="Consolas" w:cs="Consolas"/>
@@ -17294,17 +17159,7 @@
           <w:sz w:val="19"/>
           <w:szCs w:val="19"/>
         </w:rPr>
-        <w:t xml:space="preserve"> </w:t>
-      </w:r>
-      <w:proofErr w:type="gramStart"/>
-      <w:r>
-        <w:rPr>
-          <w:rFonts w:ascii="Consolas" w:hAnsi="Consolas" w:cs="Consolas"/>
-          <w:color w:val="000000"/>
-          <w:sz w:val="19"/>
-          <w:szCs w:val="19"/>
-        </w:rPr>
-        <w:t>rev</w:t>
+        <w:t xml:space="preserve"> rev</w:t>
       </w:r>
       <w:r>
         <w:rPr>
@@ -17322,17 +17177,7 @@
           <w:sz w:val="19"/>
           <w:szCs w:val="19"/>
         </w:rPr>
-        <w:t>[</w:t>
-      </w:r>
-      <w:proofErr w:type="gramEnd"/>
-      <w:r>
-        <w:rPr>
-          <w:rFonts w:ascii="Consolas" w:hAnsi="Consolas" w:cs="Consolas"/>
-          <w:color w:val="000000"/>
-          <w:sz w:val="19"/>
-          <w:szCs w:val="19"/>
-        </w:rPr>
-        <w:t xml:space="preserve">Platform ID] </w:t>
+        <w:t xml:space="preserve">[Platform ID] </w:t>
       </w:r>
       <w:r>
         <w:rPr>
@@ -17479,17 +17324,7 @@
           <w:sz w:val="19"/>
           <w:szCs w:val="19"/>
         </w:rPr>
-        <w:t xml:space="preserve"> </w:t>
-      </w:r>
-      <w:proofErr w:type="gramStart"/>
-      <w:r>
-        <w:rPr>
-          <w:rFonts w:ascii="Consolas" w:hAnsi="Consolas" w:cs="Consolas"/>
-          <w:color w:val="000000"/>
-          <w:sz w:val="19"/>
-          <w:szCs w:val="19"/>
-        </w:rPr>
-        <w:t>plat</w:t>
+        <w:t xml:space="preserve"> plat</w:t>
       </w:r>
       <w:r>
         <w:rPr>
@@ -17507,17 +17342,7 @@
           <w:sz w:val="19"/>
           <w:szCs w:val="19"/>
         </w:rPr>
-        <w:t>[</w:t>
-      </w:r>
-      <w:proofErr w:type="gramEnd"/>
-      <w:r>
-        <w:rPr>
-          <w:rFonts w:ascii="Consolas" w:hAnsi="Consolas" w:cs="Consolas"/>
-          <w:color w:val="000000"/>
-          <w:sz w:val="19"/>
-          <w:szCs w:val="19"/>
-        </w:rPr>
-        <w:t xml:space="preserve">Account Manager ID] </w:t>
+        <w:t xml:space="preserve">[Account Manager ID] </w:t>
       </w:r>
       <w:r>
         <w:rPr>
@@ -17602,7 +17427,6 @@
         <w:t xml:space="preserve"> </w:t>
       </w:r>
       <w:proofErr w:type="spellStart"/>
-      <w:proofErr w:type="gramStart"/>
       <w:r>
         <w:rPr>
           <w:rFonts w:ascii="Consolas" w:hAnsi="Consolas" w:cs="Consolas"/>
@@ -17631,7 +17455,6 @@
         <w:t>Product</w:t>
       </w:r>
       <w:proofErr w:type="spellEnd"/>
-      <w:proofErr w:type="gramEnd"/>
       <w:r>
         <w:rPr>
           <w:rFonts w:ascii="Consolas" w:hAnsi="Consolas" w:cs="Consolas"/>
@@ -17770,17 +17593,7 @@
           <w:sz w:val="19"/>
           <w:szCs w:val="19"/>
         </w:rPr>
-        <w:t>'%unknown%</w:t>
-      </w:r>
-      <w:proofErr w:type="gramStart"/>
-      <w:r>
-        <w:rPr>
-          <w:rFonts w:ascii="Consolas" w:hAnsi="Consolas" w:cs="Consolas"/>
-          <w:color w:val="FF0000"/>
-          <w:sz w:val="19"/>
-          <w:szCs w:val="19"/>
-        </w:rPr>
-        <w:t>'</w:t>
+        <w:t>'%unknown%'</w:t>
       </w:r>
       <w:r>
         <w:rPr>
@@ -17798,17 +17611,7 @@
           <w:sz w:val="19"/>
           <w:szCs w:val="19"/>
         </w:rPr>
-        <w:t>--</w:t>
-      </w:r>
-      <w:proofErr w:type="gramEnd"/>
-      <w:r>
-        <w:rPr>
-          <w:rFonts w:ascii="Consolas" w:hAnsi="Consolas" w:cs="Consolas"/>
-          <w:color w:val="008000"/>
-          <w:sz w:val="19"/>
-          <w:szCs w:val="19"/>
-        </w:rPr>
-        <w:t xml:space="preserve"> recommend </w:t>
+        <w:t xml:space="preserve">-- recommend </w:t>
       </w:r>
       <w:r>
         <w:rPr>
@@ -17952,7 +17755,6 @@
         <w:t xml:space="preserve"> </w:t>
       </w:r>
       <w:proofErr w:type="spellStart"/>
-      <w:proofErr w:type="gramStart"/>
       <w:r>
         <w:rPr>
           <w:rFonts w:ascii="Consolas" w:hAnsi="Consolas" w:cs="Consolas"/>
@@ -17981,7 +17783,6 @@
         <w:t>Platform</w:t>
       </w:r>
       <w:proofErr w:type="spellEnd"/>
-      <w:proofErr w:type="gramEnd"/>
       <w:r>
         <w:rPr>
           <w:rFonts w:ascii="Consolas" w:hAnsi="Consolas" w:cs="Consolas"/>
@@ -18255,9 +18056,118 @@
           <w:sz w:val="36"/>
           <w:szCs w:val="36"/>
         </w:rPr>
-        <w:t>Python #</w:t>
-      </w:r>
-      <w:r>
+        <w:t>Python #2</w:t>
+      </w:r>
+    </w:p>
+    <w:p>
+      <w:pPr>
+        <w:pStyle w:val="NoSpacing"/>
+        <w:rPr>
+          <w:i/>
+          <w:iCs/>
+        </w:rPr>
+      </w:pPr>
+      <w:r>
+        <w:rPr>
+          <w:i/>
+          <w:iCs/>
+        </w:rPr>
+        <w:t>2. Suppose these companies are our clients. How would you go about deciding which products to pitch to which clients? How would your answer change if there were 1000 clients in the dataset?</w:t>
+      </w:r>
+    </w:p>
+    <w:p>
+      <w:pPr>
+        <w:pStyle w:val="NoSpacing"/>
+        <w:rPr>
+          <w:i/>
+          <w:iCs/>
+        </w:rPr>
+      </w:pPr>
+    </w:p>
+    <w:p>
+      <w:pPr>
+        <w:pStyle w:val="NoSpacing"/>
+        <w:rPr>
+          <w:b/>
+          <w:bCs/>
+        </w:rPr>
+      </w:pPr>
+      <w:r>
+        <w:rPr>
+          <w:b/>
+          <w:bCs/>
+        </w:rPr>
+        <w:t>PITCHING CLIENTS PRODUCTS</w:t>
+      </w:r>
+    </w:p>
+    <w:p>
+      <w:pPr>
+        <w:pStyle w:val="NoSpacing"/>
+      </w:pPr>
+      <w:r>
+        <w:t>The initial view I’d propose</w:t>
+      </w:r>
+      <w:r>
+        <w:t xml:space="preserve"> would be a gap analysis of what products they currently have and how that compares to their competitive set.  For example, if they do not have any video or social our data shows that those have been growing products for companies that have purchased those services.  Growth would indicate that those companies are seeing value in those products.</w:t>
+      </w:r>
+    </w:p>
+    <w:p>
+      <w:pPr>
+        <w:pStyle w:val="NoSpacing"/>
+      </w:pPr>
+    </w:p>
+    <w:p>
+      <w:pPr>
+        <w:pStyle w:val="NoSpacing"/>
+        <w:rPr>
+          <w:b/>
+          <w:bCs/>
+        </w:rPr>
+      </w:pPr>
+      <w:r>
+        <w:rPr>
+          <w:b/>
+          <w:bCs/>
+        </w:rPr>
+        <w:t>IF THERE WERE 1000 CLIENTS HOW WOULD THAT DIFFER</w:t>
+      </w:r>
+    </w:p>
+    <w:p>
+      <w:pPr>
+        <w:pStyle w:val="NoSpacing"/>
+      </w:pPr>
+      <w:r>
+        <w:t xml:space="preserve">It would certainly make the data set stronger and more compelling!  More clients would allow us to better create a competitive set, so rather than show all competitors </w:t>
+      </w:r>
+      <w:r>
+        <w:t xml:space="preserve">we </w:t>
+      </w:r>
+      <w:r>
+        <w:t xml:space="preserve">would be able to build stories off of similar </w:t>
+      </w:r>
+      <w:r>
+        <w:t>competitive segments</w:t>
+      </w:r>
+      <w:r>
+        <w:t xml:space="preserve"> (Ex: geographies, industries, size, </w:t>
+      </w:r>
+      <w:proofErr w:type="spellStart"/>
+      <w:r>
+        <w:t>etc</w:t>
+      </w:r>
+      <w:proofErr w:type="spellEnd"/>
+      <w:r>
+        <w:t>).</w:t>
+      </w:r>
+    </w:p>
+    <w:p>
+      <w:pPr>
+        <w:pStyle w:val="NoSpacing"/>
+      </w:pPr>
+    </w:p>
+    <w:p>
+      <w:pPr>
+        <w:pStyle w:val="NoSpacing"/>
         <w:rPr>
           <w:b/>
           <w:bCs/>
@@ -18265,118 +18175,8 @@
           <w:sz w:val="36"/>
           <w:szCs w:val="36"/>
         </w:rPr>
-        <w:t>2</w:t>
-      </w:r>
-    </w:p>
-    <w:p>
-      <w:pPr>
-        <w:pStyle w:val="NoSpacing"/>
-        <w:rPr>
-          <w:i/>
-          <w:iCs/>
-        </w:rPr>
-      </w:pPr>
-      <w:r>
-        <w:rPr>
-          <w:i/>
-          <w:iCs/>
-        </w:rPr>
-        <w:t>2. Suppose these companies are our clients. How would you go about deciding which products to pitch to which clients? How would your answer change if there were 1000 clients in the dataset?</w:t>
-      </w:r>
-    </w:p>
-    <w:p>
-      <w:pPr>
-        <w:pStyle w:val="NoSpacing"/>
-        <w:rPr>
-          <w:i/>
-          <w:iCs/>
-        </w:rPr>
-      </w:pPr>
-    </w:p>
-    <w:p>
-      <w:pPr>
-        <w:pStyle w:val="NoSpacing"/>
-        <w:rPr>
-          <w:b/>
-          <w:bCs/>
-        </w:rPr>
-      </w:pPr>
-      <w:r>
-        <w:rPr>
-          <w:b/>
-          <w:bCs/>
-        </w:rPr>
-        <w:t>PITCHING CLIENTS PRODUCTS</w:t>
-      </w:r>
-    </w:p>
-    <w:p>
-      <w:pPr>
-        <w:pStyle w:val="NoSpacing"/>
-      </w:pPr>
-      <w:r>
-        <w:t>The initial view I’d propose</w:t>
-      </w:r>
-      <w:r>
-        <w:t xml:space="preserve"> would be a gap analysis of what products they currently have and how that compares to their competitive set.  For example, if they do not have any video or social our data shows that those have been growing products for companies that have purchased those services.  Growth would indicate that those companies are seeing value in those products.</w:t>
-      </w:r>
-    </w:p>
-    <w:p>
-      <w:pPr>
-        <w:pStyle w:val="NoSpacing"/>
-      </w:pPr>
-    </w:p>
-    <w:p>
-      <w:pPr>
-        <w:pStyle w:val="NoSpacing"/>
-        <w:rPr>
-          <w:b/>
-          <w:bCs/>
-        </w:rPr>
-      </w:pPr>
-      <w:r>
-        <w:rPr>
-          <w:b/>
-          <w:bCs/>
-        </w:rPr>
-        <w:t>IF THERE WERE 1000 CLIENTS HOW WOULD THAT DIFFER</w:t>
-      </w:r>
-    </w:p>
-    <w:p>
-      <w:pPr>
-        <w:pStyle w:val="NoSpacing"/>
-      </w:pPr>
-      <w:r>
-        <w:t xml:space="preserve">It would certainly make the data set stronger and more compelling!  More clients would allow us to better create a competitive set, so rather than show all competitors </w:t>
-      </w:r>
-      <w:r>
-        <w:t xml:space="preserve">we </w:t>
-      </w:r>
-      <w:r>
-        <w:t xml:space="preserve">would be able to build stories off of similar </w:t>
-      </w:r>
-      <w:r>
-        <w:t>competitive segments</w:t>
-      </w:r>
-      <w:r>
-        <w:t xml:space="preserve"> (Ex: geographies, industries, size, </w:t>
-      </w:r>
-      <w:proofErr w:type="spellStart"/>
-      <w:r>
-        <w:t>etc</w:t>
-      </w:r>
-      <w:proofErr w:type="spellEnd"/>
-      <w:r>
-        <w:t>).</w:t>
-      </w:r>
-    </w:p>
-    <w:p>
-      <w:pPr>
-        <w:pStyle w:val="NoSpacing"/>
-      </w:pPr>
-    </w:p>
-    <w:p>
-      <w:pPr>
-        <w:pStyle w:val="NoSpacing"/>
+      </w:pPr>
+      <w:r>
         <w:rPr>
           <w:b/>
           <w:bCs/>
@@ -18384,26 +18184,7 @@
           <w:sz w:val="36"/>
           <w:szCs w:val="36"/>
         </w:rPr>
-      </w:pPr>
-      <w:r>
-        <w:rPr>
-          <w:b/>
-          <w:bCs/>
-          <w:color w:val="118AB2" w:themeColor="accent1"/>
-          <w:sz w:val="36"/>
-          <w:szCs w:val="36"/>
-        </w:rPr>
-        <w:t>Python #</w:t>
-      </w:r>
-      <w:r>
-        <w:rPr>
-          <w:b/>
-          <w:bCs/>
-          <w:color w:val="118AB2" w:themeColor="accent1"/>
-          <w:sz w:val="36"/>
-          <w:szCs w:val="36"/>
-        </w:rPr>
-        <w:t>3</w:t>
+        <w:t>Python #3</w:t>
       </w:r>
     </w:p>
     <w:p>
@@ -18444,17 +18225,8 @@
           <w:b/>
           <w:bCs/>
         </w:rPr>
-        <w:t xml:space="preserve">HOW WOULD YOU BUILD AND AGGREGATED </w:t>
-      </w:r>
-      <w:proofErr w:type="gramStart"/>
-      <w:r>
-        <w:rPr>
-          <w:b/>
-          <w:bCs/>
-        </w:rPr>
-        <w:t>DATASET</w:t>
-      </w:r>
-      <w:proofErr w:type="gramEnd"/>
+        <w:t>HOW WOULD YOU BUILD AND AGGREGATED DATASET</w:t>
+      </w:r>
     </w:p>
     <w:p>
       <w:pPr>
@@ -19243,17 +19015,7 @@
           <w:sz w:val="36"/>
           <w:szCs w:val="36"/>
         </w:rPr>
-        <w:t>BI Data Modeling</w:t>
-      </w:r>
-      <w:r>
-        <w:rPr>
-          <w:b/>
-          <w:bCs/>
-          <w:color w:val="118AB2" w:themeColor="accent1"/>
-          <w:sz w:val="36"/>
-          <w:szCs w:val="36"/>
-        </w:rPr>
-        <w:t xml:space="preserve"> #1</w:t>
+        <w:t>BI Data Modeling #1</w:t>
       </w:r>
     </w:p>
     <w:p>
@@ -19924,27 +19686,7 @@
           <w:sz w:val="20"/>
           <w:szCs w:val="20"/>
         </w:rPr>
-        <w:t xml:space="preserve">and Format are available for each record in the Fact </w:t>
-      </w:r>
-      <w:proofErr w:type="gramStart"/>
-      <w:r>
-        <w:rPr>
-          <w:rFonts w:ascii="Arial" w:eastAsia="Times New Roman" w:hAnsi="Arial" w:cs="Arial"/>
-          <w:color w:val="000000"/>
-          <w:sz w:val="20"/>
-          <w:szCs w:val="20"/>
-        </w:rPr>
-        <w:t>Table,</w:t>
-      </w:r>
-      <w:proofErr w:type="gramEnd"/>
-      <w:r>
-        <w:rPr>
-          <w:rFonts w:ascii="Arial" w:eastAsia="Times New Roman" w:hAnsi="Arial" w:cs="Arial"/>
-          <w:color w:val="000000"/>
-          <w:sz w:val="20"/>
-          <w:szCs w:val="20"/>
-        </w:rPr>
-        <w:t xml:space="preserve"> however Environment is often missing.  As such, a record with Device=Mobile and Format=Display may be either </w:t>
+        <w:t xml:space="preserve">and Format are available for each record in the Fact Table, however Environment is often missing.  As such, a record with Device=Mobile and Format=Display may be either </w:t>
       </w:r>
       <w:r>
         <w:rPr>
@@ -20064,17 +19806,7 @@
           <w:sz w:val="36"/>
           <w:szCs w:val="36"/>
         </w:rPr>
-        <w:t>BI Data Modeling #</w:t>
-      </w:r>
-      <w:r>
-        <w:rPr>
-          <w:b/>
-          <w:bCs/>
-          <w:color w:val="118AB2" w:themeColor="accent1"/>
-          <w:sz w:val="36"/>
-          <w:szCs w:val="36"/>
-        </w:rPr>
-        <w:t>2</w:t>
+        <w:t>BI Data Modeling #2</w:t>
       </w:r>
     </w:p>
     <w:p>
@@ -22072,17 +21804,7 @@
           <w:sz w:val="36"/>
           <w:szCs w:val="36"/>
         </w:rPr>
-        <w:t>BI Data Modeling #</w:t>
-      </w:r>
-      <w:r>
-        <w:rPr>
-          <w:b/>
-          <w:bCs/>
-          <w:color w:val="118AB2" w:themeColor="accent1"/>
-          <w:sz w:val="36"/>
-          <w:szCs w:val="36"/>
-        </w:rPr>
-        <w:t>3</w:t>
+        <w:t>BI Data Modeling #3</w:t>
       </w:r>
     </w:p>
     <w:p>
@@ -22164,15 +21886,7 @@
         <w:t xml:space="preserve"> dimensions tables.</w:t>
       </w:r>
       <w:r>
-        <w:t xml:space="preserve">  Thomas Liu is highlighted as an example as of a sales </w:t>
-      </w:r>
-      <w:proofErr w:type="gramStart"/>
-      <w:r>
-        <w:t>rep,</w:t>
-      </w:r>
-      <w:proofErr w:type="gramEnd"/>
-      <w:r>
-        <w:t xml:space="preserve"> however he is also a manager in a row (Pear Platform).</w:t>
+        <w:t xml:space="preserve">  Thomas Liu is highlighted as an example as of a sales rep, however he is also a manager in a row (Pear Platform).</w:t>
       </w:r>
     </w:p>
     <w:p>
@@ -22191,6 +21905,9 @@
         </w:rPr>
       </w:pPr>
       <w:r>
+        <w:rPr>
+          <w:noProof/>
+        </w:rPr>
         <w:drawing>
           <wp:inline distT="0" distB="0" distL="0" distR="0" wp14:anchorId="4FE3894B" wp14:editId="1CEEDF0A">
             <wp:extent cx="5943600" cy="1308735"/>
@@ -22207,7 +21924,7 @@
                     <pic:cNvPicPr/>
                   </pic:nvPicPr>
                   <pic:blipFill>
-                    <a:blip r:embed="rId7"/>
+                    <a:blip r:embed="rId8"/>
                     <a:stretch>
                       <a:fillRect/>
                     </a:stretch>
@@ -22924,6 +22641,29 @@
       <w:spacing w:after="0" w:line="240" w:lineRule="auto"/>
     </w:pPr>
   </w:style>
+  <w:style w:type="character" w:styleId="Hyperlink">
+    <w:name w:val="Hyperlink"/>
+    <w:basedOn w:val="DefaultParagraphFont"/>
+    <w:uiPriority w:val="99"/>
+    <w:unhideWhenUsed/>
+    <w:rsid w:val="00610C7B"/>
+    <w:rPr>
+      <w:color w:val="002E99" w:themeColor="hyperlink"/>
+      <w:u w:val="single"/>
+    </w:rPr>
+  </w:style>
+  <w:style w:type="character" w:styleId="UnresolvedMention">
+    <w:name w:val="Unresolved Mention"/>
+    <w:basedOn w:val="DefaultParagraphFont"/>
+    <w:uiPriority w:val="99"/>
+    <w:semiHidden/>
+    <w:unhideWhenUsed/>
+    <w:rsid w:val="00610C7B"/>
+    <w:rPr>
+      <w:color w:val="605E5C"/>
+      <w:shd w:val="clear" w:color="auto" w:fill="E1DFDD"/>
+    </w:rPr>
+  </w:style>
 </w:styles>
 </file>
 

</xml_diff>